<commit_message>
Synced work from server
</commit_message>
<xml_diff>
--- a/Docs/Greengrocer Inventory Cashier System.docx
+++ b/Docs/Greengrocer Inventory Cashier System.docx
@@ -255,6 +255,46 @@
           <w:bCs/>
           <w:lang w:val="en-US"/>
         </w:rPr>
+        <w:t>APP Link:</w:t>
+      </w:r>
+    </w:p>
+    <w:p>
+      <w:pPr>
+        <w:rPr>
+          <w:lang w:val="en-US"/>
+        </w:rPr>
+      </w:pPr>
+      <w:hyperlink r:id="rId6" w:history="1">
+        <w:r>
+          <w:rPr>
+            <w:rStyle w:val="Hyperlink"/>
+            <w:lang w:val="en-US"/>
+          </w:rPr>
+          <w:t>http://greengrocer-sys.byethost14.com</w:t>
+        </w:r>
+      </w:hyperlink>
+    </w:p>
+    <w:p>
+      <w:pPr>
+        <w:rPr>
+          <w:lang w:val="en-US"/>
+        </w:rPr>
+      </w:pPr>
+    </w:p>
+    <w:p>
+      <w:pPr>
+        <w:rPr>
+          <w:b/>
+          <w:bCs/>
+          <w:lang w:val="en-US"/>
+        </w:rPr>
+      </w:pPr>
+      <w:r>
+        <w:rPr>
+          <w:b/>
+          <w:bCs/>
+          <w:lang w:val="en-US"/>
+        </w:rPr>
         <w:t>Acronyms:</w:t>
       </w:r>
     </w:p>
@@ -832,6 +872,7 @@
         <w:rPr>
           <w:lang w:val="en-US"/>
         </w:rPr>
+        <w:lastRenderedPageBreak/>
         <w:t>Insights –</w:t>
       </w:r>
       <w:r>
@@ -886,7 +927,6 @@
         <w:rPr>
           <w:lang w:val="en-US"/>
         </w:rPr>
-        <w:lastRenderedPageBreak/>
         <w:t>Costumer Insights.</w:t>
       </w:r>
     </w:p>
@@ -1450,13 +1490,7 @@
               <w:rPr>
                 <w:lang w:val="en-US"/>
               </w:rPr>
-              <w:t>Project Suggestion</w:t>
-            </w:r>
-            <w:r>
-              <w:rPr>
-                <w:lang w:val="en-US"/>
-              </w:rPr>
-              <w:t xml:space="preserve"> + Index page + POC</w:t>
+              <w:t>Project Suggestion + Index page + POC</w:t>
             </w:r>
           </w:p>
         </w:tc>

</xml_diff>